<commit_message>
more chart work while in seattle
</commit_message>
<xml_diff>
--- a/notes.docx
+++ b/notes.docx
@@ -2,7 +2,27 @@
 <file path=word/document.xml><?xml version="1.0" encoding="utf-8"?>
 <w:document xmlns:wpc="http://schemas.microsoft.com/office/word/2010/wordprocessingCanvas" xmlns:cx="http://schemas.microsoft.com/office/drawing/2014/chartex" xmlns:cx1="http://schemas.microsoft.com/office/drawing/2015/9/8/chartex" xmlns:cx2="http://schemas.microsoft.com/office/drawing/2015/10/21/chartex" xmlns:cx3="http://schemas.microsoft.com/office/drawing/2016/5/9/chartex" xmlns:cx4="http://schemas.microsoft.com/office/drawing/2016/5/10/chartex" xmlns:cx5="http://schemas.microsoft.com/office/drawing/2016/5/11/chartex" xmlns:cx6="http://schemas.microsoft.com/office/drawing/2016/5/12/chartex" xmlns:cx7="http://schemas.microsoft.com/office/drawing/2016/5/13/chartex" xmlns:cx8="http://schemas.microsoft.com/office/drawing/2016/5/14/chartex" xmlns:mc="http://schemas.openxmlformats.org/markup-compatibility/2006" xmlns:aink="http://schemas.microsoft.com/office/drawing/2016/ink" xmlns:am3d="http://schemas.microsoft.com/office/drawing/2017/model3d" xmlns:o="urn:schemas-microsoft-com:office:office" xmlns:r="http://schemas.openxmlformats.org/officeDocument/2006/relationships" xmlns:m="http://schemas.openxmlformats.org/officeDocument/2006/math" xmlns:v="urn:schemas-microsoft-com:vml" xmlns:wp14="http://schemas.microsoft.com/office/word/2010/wordprocessingDrawing" xmlns:wp="http://schemas.openxmlformats.org/drawingml/2006/wordprocessingDrawing" xmlns:w10="urn:schemas-microsoft-com:office:word" xmlns:w="http://schemas.openxmlformats.org/wordprocessingml/2006/main" xmlns:w14="http://schemas.microsoft.com/office/word/2010/wordml" xmlns:w15="http://schemas.microsoft.com/office/word/2012/wordml" xmlns:w16cex="http://schemas.microsoft.com/office/word/2018/wordml/cex" xmlns:w16cid="http://schemas.microsoft.com/office/word/2016/wordml/cid" xmlns:w16="http://schemas.microsoft.com/office/word/2018/wordml" xmlns:w16sdtdh="http://schemas.microsoft.com/office/word/2020/wordml/sdtdatahash" xmlns:w16se="http://schemas.microsoft.com/office/word/2015/wordml/symex" xmlns:wpg="http://schemas.microsoft.com/office/word/2010/wordprocessingGroup" xmlns:wpi="http://schemas.microsoft.com/office/word/2010/wordprocessingInk" xmlns:wne="http://schemas.microsoft.com/office/word/2006/wordml" xmlns:wps="http://schemas.microsoft.com/office/word/2010/wordprocessingShape" mc:Ignorable="w14 w15 w16se w16cid w16 w16cex w16sdtdh wp14">
   <w:body>
-    <w:p/>
+    <w:p>
+      <w:pPr>
+        <w:pStyle w:val="ListParagraph"/>
+        <w:numPr>
+          <w:ilvl w:val="0"/>
+          <w:numId w:val="1"/>
+        </w:numPr>
+      </w:pPr>
+      <w:r>
+        <w:t>Fix the CORS issue you are having with production.</w:t>
+      </w:r>
+    </w:p>
+    <w:p>
+      <w:pPr>
+        <w:pStyle w:val="ListParagraph"/>
+        <w:numPr>
+          <w:ilvl w:val="0"/>
+          <w:numId w:val="1"/>
+        </w:numPr>
+      </w:pPr>
+    </w:p>
     <w:sectPr>
       <w:pgSz w:w="12240" w:h="15840"/>
       <w:pgMar w:top="1440" w:right="1440" w:bottom="1440" w:left="1440" w:header="720" w:footer="720" w:gutter="0"/>
@@ -11,6 +31,103 @@
     </w:sectPr>
   </w:body>
 </w:document>
+</file>
+
+<file path=word/numbering.xml><?xml version="1.0" encoding="utf-8"?>
+<w:numbering xmlns:wpc="http://schemas.microsoft.com/office/word/2010/wordprocessingCanvas" xmlns:cx="http://schemas.microsoft.com/office/drawing/2014/chartex" xmlns:cx1="http://schemas.microsoft.com/office/drawing/2015/9/8/chartex" xmlns:cx2="http://schemas.microsoft.com/office/drawing/2015/10/21/chartex" xmlns:cx3="http://schemas.microsoft.com/office/drawing/2016/5/9/chartex" xmlns:cx4="http://schemas.microsoft.com/office/drawing/2016/5/10/chartex" xmlns:cx5="http://schemas.microsoft.com/office/drawing/2016/5/11/chartex" xmlns:cx6="http://schemas.microsoft.com/office/drawing/2016/5/12/chartex" xmlns:cx7="http://schemas.microsoft.com/office/drawing/2016/5/13/chartex" xmlns:cx8="http://schemas.microsoft.com/office/drawing/2016/5/14/chartex" xmlns:mc="http://schemas.openxmlformats.org/markup-compatibility/2006" xmlns:aink="http://schemas.microsoft.com/office/drawing/2016/ink" xmlns:am3d="http://schemas.microsoft.com/office/drawing/2017/model3d" xmlns:o="urn:schemas-microsoft-com:office:office" xmlns:r="http://schemas.openxmlformats.org/officeDocument/2006/relationships" xmlns:m="http://schemas.openxmlformats.org/officeDocument/2006/math" xmlns:v="urn:schemas-microsoft-com:vml" xmlns:wp14="http://schemas.microsoft.com/office/word/2010/wordprocessingDrawing" xmlns:wp="http://schemas.openxmlformats.org/drawingml/2006/wordprocessingDrawing" xmlns:w10="urn:schemas-microsoft-com:office:word" xmlns:w="http://schemas.openxmlformats.org/wordprocessingml/2006/main" xmlns:w14="http://schemas.microsoft.com/office/word/2010/wordml" xmlns:w15="http://schemas.microsoft.com/office/word/2012/wordml" xmlns:w16cex="http://schemas.microsoft.com/office/word/2018/wordml/cex" xmlns:w16cid="http://schemas.microsoft.com/office/word/2016/wordml/cid" xmlns:w16="http://schemas.microsoft.com/office/word/2018/wordml" xmlns:w16sdtdh="http://schemas.microsoft.com/office/word/2020/wordml/sdtdatahash" xmlns:w16se="http://schemas.microsoft.com/office/word/2015/wordml/symex" xmlns:wpg="http://schemas.microsoft.com/office/word/2010/wordprocessingGroup" xmlns:wpi="http://schemas.microsoft.com/office/word/2010/wordprocessingInk" xmlns:wne="http://schemas.microsoft.com/office/word/2006/wordml" xmlns:wps="http://schemas.microsoft.com/office/word/2010/wordprocessingShape" mc:Ignorable="w14 w15 w16se w16cid w16 w16cex w16sdtdh wp14">
+  <w:abstractNum w:abstractNumId="0" w15:restartNumberingAfterBreak="0">
+    <w:nsid w:val="7EEE3218"/>
+    <w:multiLevelType w:val="hybridMultilevel"/>
+    <w:tmpl w:val="A0CAEFD6"/>
+    <w:lvl w:ilvl="0" w:tplc="0409000F">
+      <w:start w:val="1"/>
+      <w:numFmt w:val="decimal"/>
+      <w:lvlText w:val="%1."/>
+      <w:lvlJc w:val="left"/>
+      <w:pPr>
+        <w:ind w:left="720" w:hanging="360"/>
+      </w:pPr>
+      <w:rPr>
+        <w:rFonts w:hint="default"/>
+      </w:rPr>
+    </w:lvl>
+    <w:lvl w:ilvl="1" w:tplc="04090019" w:tentative="1">
+      <w:start w:val="1"/>
+      <w:numFmt w:val="lowerLetter"/>
+      <w:lvlText w:val="%2."/>
+      <w:lvlJc w:val="left"/>
+      <w:pPr>
+        <w:ind w:left="1440" w:hanging="360"/>
+      </w:pPr>
+    </w:lvl>
+    <w:lvl w:ilvl="2" w:tplc="0409001B" w:tentative="1">
+      <w:start w:val="1"/>
+      <w:numFmt w:val="lowerRoman"/>
+      <w:lvlText w:val="%3."/>
+      <w:lvlJc w:val="right"/>
+      <w:pPr>
+        <w:ind w:left="2160" w:hanging="180"/>
+      </w:pPr>
+    </w:lvl>
+    <w:lvl w:ilvl="3" w:tplc="0409000F" w:tentative="1">
+      <w:start w:val="1"/>
+      <w:numFmt w:val="decimal"/>
+      <w:lvlText w:val="%4."/>
+      <w:lvlJc w:val="left"/>
+      <w:pPr>
+        <w:ind w:left="2880" w:hanging="360"/>
+      </w:pPr>
+    </w:lvl>
+    <w:lvl w:ilvl="4" w:tplc="04090019" w:tentative="1">
+      <w:start w:val="1"/>
+      <w:numFmt w:val="lowerLetter"/>
+      <w:lvlText w:val="%5."/>
+      <w:lvlJc w:val="left"/>
+      <w:pPr>
+        <w:ind w:left="3600" w:hanging="360"/>
+      </w:pPr>
+    </w:lvl>
+    <w:lvl w:ilvl="5" w:tplc="0409001B" w:tentative="1">
+      <w:start w:val="1"/>
+      <w:numFmt w:val="lowerRoman"/>
+      <w:lvlText w:val="%6."/>
+      <w:lvlJc w:val="right"/>
+      <w:pPr>
+        <w:ind w:left="4320" w:hanging="180"/>
+      </w:pPr>
+    </w:lvl>
+    <w:lvl w:ilvl="6" w:tplc="0409000F" w:tentative="1">
+      <w:start w:val="1"/>
+      <w:numFmt w:val="decimal"/>
+      <w:lvlText w:val="%7."/>
+      <w:lvlJc w:val="left"/>
+      <w:pPr>
+        <w:ind w:left="5040" w:hanging="360"/>
+      </w:pPr>
+    </w:lvl>
+    <w:lvl w:ilvl="7" w:tplc="04090019" w:tentative="1">
+      <w:start w:val="1"/>
+      <w:numFmt w:val="lowerLetter"/>
+      <w:lvlText w:val="%8."/>
+      <w:lvlJc w:val="left"/>
+      <w:pPr>
+        <w:ind w:left="5760" w:hanging="360"/>
+      </w:pPr>
+    </w:lvl>
+    <w:lvl w:ilvl="8" w:tplc="0409001B" w:tentative="1">
+      <w:start w:val="1"/>
+      <w:numFmt w:val="lowerRoman"/>
+      <w:lvlText w:val="%9."/>
+      <w:lvlJc w:val="right"/>
+      <w:pPr>
+        <w:ind w:left="6480" w:hanging="180"/>
+      </w:pPr>
+    </w:lvl>
+  </w:abstractNum>
+  <w:num w:numId="1">
+    <w:abstractNumId w:val="0"/>
+  </w:num>
+</w:numbering>
 </file>
 
 <file path=word/styles.xml><?xml version="1.0" encoding="utf-8"?>
@@ -439,6 +556,17 @@
     <w:semiHidden/>
     <w:unhideWhenUsed/>
   </w:style>
+  <w:style w:type="paragraph" w:styleId="ListParagraph">
+    <w:name w:val="List Paragraph"/>
+    <w:basedOn w:val="Normal"/>
+    <w:uiPriority w:val="34"/>
+    <w:qFormat/>
+    <w:rsid w:val="00150EF6"/>
+    <w:pPr>
+      <w:ind w:left="720"/>
+      <w:contextualSpacing/>
+    </w:pPr>
+  </w:style>
 </w:styles>
 </file>
 

</xml_diff>

<commit_message>
more chart work to find something pleasing
</commit_message>
<xml_diff>
--- a/notes.docx
+++ b/notes.docx
@@ -4,10 +4,103 @@
   <w:body>
     <w:p>
       <w:pPr>
-        <w:pStyle w:val="ListParagraph"/>
-        <w:numPr>
-          <w:ilvl w:val="0"/>
-          <w:numId w:val="1"/>
+        <w:pStyle w:val="Heading1"/>
+      </w:pPr>
+    </w:p>
+    <w:p>
+      <w:pPr>
+        <w:pStyle w:val="Heading1"/>
+      </w:pPr>
+      <w:r>
+        <w:t>A</w:t>
+      </w:r>
+      <w:r>
+        <w:t xml:space="preserve"> Use This Time To Learn</w:t>
+      </w:r>
+    </w:p>
+    <w:p>
+      <w:pPr>
+        <w:pStyle w:val="ListParagraph"/>
+        <w:numPr>
+          <w:ilvl w:val="0"/>
+          <w:numId w:val="2"/>
+        </w:numPr>
+      </w:pPr>
+      <w:r>
+        <w:t>Home page is easy to do at kevin’s focus on that</w:t>
+      </w:r>
+    </w:p>
+    <w:p>
+      <w:pPr>
+        <w:pStyle w:val="ListParagraph"/>
+        <w:numPr>
+          <w:ilvl w:val="0"/>
+          <w:numId w:val="2"/>
+        </w:numPr>
+      </w:pPr>
+      <w:r>
+        <w:t>Take away Home link and just use Done2x</w:t>
+      </w:r>
+    </w:p>
+    <w:p>
+      <w:pPr>
+        <w:pStyle w:val="ListParagraph"/>
+        <w:numPr>
+          <w:ilvl w:val="0"/>
+          <w:numId w:val="2"/>
+        </w:numPr>
+      </w:pPr>
+      <w:r>
+        <w:t>Color the icons on the home page</w:t>
+      </w:r>
+    </w:p>
+    <w:p>
+      <w:pPr>
+        <w:pStyle w:val="ListParagraph"/>
+        <w:numPr>
+          <w:ilvl w:val="0"/>
+          <w:numId w:val="2"/>
+        </w:numPr>
+      </w:pPr>
+      <w:r>
+        <w:t>Reduce the height of the front page to minimize scroll</w:t>
+      </w:r>
+    </w:p>
+    <w:p>
+      <w:pPr>
+        <w:pStyle w:val="ListParagraph"/>
+        <w:numPr>
+          <w:ilvl w:val="0"/>
+          <w:numId w:val="2"/>
+        </w:numPr>
+      </w:pPr>
+      <w:r>
+        <w:t>Make responsive home page as much as possible</w:t>
+      </w:r>
+    </w:p>
+    <w:p>
+      <w:pPr>
+        <w:pStyle w:val="ListParagraph"/>
+        <w:numPr>
+          <w:ilvl w:val="0"/>
+          <w:numId w:val="2"/>
+        </w:numPr>
+      </w:pPr>
+    </w:p>
+    <w:p>
+      <w:pPr>
+        <w:pStyle w:val="Heading1"/>
+      </w:pPr>
+      <w:r>
+        <w:t>At Home</w:t>
+      </w:r>
+    </w:p>
+    <w:p>
+      <w:pPr>
+        <w:pStyle w:val="ListParagraph"/>
+        <w:numPr>
+          <w:ilvl w:val="0"/>
+          <w:numId w:val="3"/>
         </w:numPr>
       </w:pPr>
       <w:r>
@@ -19,13 +112,104 @@
         <w:pStyle w:val="ListParagraph"/>
         <w:numPr>
           <w:ilvl w:val="0"/>
-          <w:numId w:val="1"/>
+          <w:numId w:val="3"/>
+        </w:numPr>
+      </w:pPr>
+      <w:r>
+        <w:t>Make a public controller to get stats for front page charts. In the future we want that to be real data</w:t>
+      </w:r>
+    </w:p>
+    <w:p>
+      <w:pPr>
+        <w:pStyle w:val="ListParagraph"/>
+        <w:numPr>
+          <w:ilvl w:val="0"/>
+          <w:numId w:val="3"/>
+        </w:numPr>
+      </w:pPr>
+      <w:r>
+        <w:t xml:space="preserve">Make a </w:t>
+      </w:r>
+      <w:r>
+        <w:rPr>
+          <w:b/>
+          <w:bCs/>
+        </w:rPr>
+        <w:t>goa</w:t>
+      </w:r>
+      <w:r>
+        <w:t>l for the dashboard and the task associated with it</w:t>
+      </w:r>
+    </w:p>
+    <w:p>
+      <w:pPr>
+        <w:pStyle w:val="ListParagraph"/>
+        <w:numPr>
+          <w:ilvl w:val="0"/>
+          <w:numId w:val="3"/>
+        </w:numPr>
+      </w:pPr>
+      <w:r>
+        <w:t>Find a better tagline for the Done2X.com. “You are never done”. Is that too negative</w:t>
+      </w:r>
+    </w:p>
+    <w:p>
+      <w:pPr>
+        <w:pStyle w:val="ListParagraph"/>
+        <w:numPr>
+          <w:ilvl w:val="0"/>
+          <w:numId w:val="3"/>
+        </w:numPr>
+      </w:pPr>
+      <w:r>
+        <w:t>Double check the responsiveness of the home page</w:t>
+      </w:r>
+    </w:p>
+    <w:p>
+      <w:pPr>
+        <w:pStyle w:val="ListParagraph"/>
+        <w:numPr>
+          <w:ilvl w:val="0"/>
+          <w:numId w:val="3"/>
+        </w:numPr>
+      </w:pPr>
+      <w:r>
+        <w:t>While this app is for you, you NEED test one USER BY Dec 15</w:t>
+      </w:r>
+      <w:r>
+        <w:rPr>
+          <w:vertAlign w:val="superscript"/>
+        </w:rPr>
+        <w:t>th</w:t>
+      </w:r>
+      <w:r>
+        <w:t>. Kevin, David P, Tim Moore, and a female</w:t>
+      </w:r>
+    </w:p>
+    <w:p>
+      <w:pPr>
+        <w:pStyle w:val="ListParagraph"/>
+        <w:numPr>
+          <w:ilvl w:val="0"/>
+          <w:numId w:val="3"/>
+        </w:numPr>
+      </w:pPr>
+      <w:r>
+        <w:t>Fix log out button colliding with menu when in small mode, etc.</w:t>
+      </w:r>
+    </w:p>
+    <w:p>
+      <w:pPr>
+        <w:pStyle w:val="ListParagraph"/>
+        <w:numPr>
+          <w:ilvl w:val="0"/>
+          <w:numId w:val="3"/>
         </w:numPr>
       </w:pPr>
     </w:p>
     <w:sectPr>
       <w:pgSz w:w="12240" w:h="15840"/>
-      <w:pgMar w:top="1440" w:right="1440" w:bottom="1440" w:left="1440" w:header="720" w:footer="720" w:gutter="0"/>
+      <w:pgMar w:top="720" w:right="720" w:bottom="720" w:left="720" w:header="720" w:footer="720" w:gutter="0"/>
       <w:cols w:space="720"/>
       <w:docGrid w:linePitch="360"/>
     </w:sectPr>
@@ -36,6 +220,178 @@
 <file path=word/numbering.xml><?xml version="1.0" encoding="utf-8"?>
 <w:numbering xmlns:wpc="http://schemas.microsoft.com/office/word/2010/wordprocessingCanvas" xmlns:cx="http://schemas.microsoft.com/office/drawing/2014/chartex" xmlns:cx1="http://schemas.microsoft.com/office/drawing/2015/9/8/chartex" xmlns:cx2="http://schemas.microsoft.com/office/drawing/2015/10/21/chartex" xmlns:cx3="http://schemas.microsoft.com/office/drawing/2016/5/9/chartex" xmlns:cx4="http://schemas.microsoft.com/office/drawing/2016/5/10/chartex" xmlns:cx5="http://schemas.microsoft.com/office/drawing/2016/5/11/chartex" xmlns:cx6="http://schemas.microsoft.com/office/drawing/2016/5/12/chartex" xmlns:cx7="http://schemas.microsoft.com/office/drawing/2016/5/13/chartex" xmlns:cx8="http://schemas.microsoft.com/office/drawing/2016/5/14/chartex" xmlns:mc="http://schemas.openxmlformats.org/markup-compatibility/2006" xmlns:aink="http://schemas.microsoft.com/office/drawing/2016/ink" xmlns:am3d="http://schemas.microsoft.com/office/drawing/2017/model3d" xmlns:o="urn:schemas-microsoft-com:office:office" xmlns:r="http://schemas.openxmlformats.org/officeDocument/2006/relationships" xmlns:m="http://schemas.openxmlformats.org/officeDocument/2006/math" xmlns:v="urn:schemas-microsoft-com:vml" xmlns:wp14="http://schemas.microsoft.com/office/word/2010/wordprocessingDrawing" xmlns:wp="http://schemas.openxmlformats.org/drawingml/2006/wordprocessingDrawing" xmlns:w10="urn:schemas-microsoft-com:office:word" xmlns:w="http://schemas.openxmlformats.org/wordprocessingml/2006/main" xmlns:w14="http://schemas.microsoft.com/office/word/2010/wordml" xmlns:w15="http://schemas.microsoft.com/office/word/2012/wordml" xmlns:w16cex="http://schemas.microsoft.com/office/word/2018/wordml/cex" xmlns:w16cid="http://schemas.microsoft.com/office/word/2016/wordml/cid" xmlns:w16="http://schemas.microsoft.com/office/word/2018/wordml" xmlns:w16sdtdh="http://schemas.microsoft.com/office/word/2020/wordml/sdtdatahash" xmlns:w16se="http://schemas.microsoft.com/office/word/2015/wordml/symex" xmlns:wpg="http://schemas.microsoft.com/office/word/2010/wordprocessingGroup" xmlns:wpi="http://schemas.microsoft.com/office/word/2010/wordprocessingInk" xmlns:wne="http://schemas.microsoft.com/office/word/2006/wordml" xmlns:wps="http://schemas.microsoft.com/office/word/2010/wordprocessingShape" mc:Ignorable="w14 w15 w16se w16cid w16 w16cex w16sdtdh wp14">
   <w:abstractNum w:abstractNumId="0" w15:restartNumberingAfterBreak="0">
+    <w:nsid w:val="2CCF408C"/>
+    <w:multiLevelType w:val="multilevel"/>
+    <w:tmpl w:val="0409001F"/>
+    <w:lvl w:ilvl="0">
+      <w:start w:val="1"/>
+      <w:numFmt w:val="decimal"/>
+      <w:lvlText w:val="%1."/>
+      <w:lvlJc w:val="left"/>
+      <w:pPr>
+        <w:ind w:left="360" w:hanging="360"/>
+      </w:pPr>
+    </w:lvl>
+    <w:lvl w:ilvl="1">
+      <w:start w:val="1"/>
+      <w:numFmt w:val="decimal"/>
+      <w:lvlText w:val="%1.%2."/>
+      <w:lvlJc w:val="left"/>
+      <w:pPr>
+        <w:ind w:left="792" w:hanging="432"/>
+      </w:pPr>
+    </w:lvl>
+    <w:lvl w:ilvl="2">
+      <w:start w:val="1"/>
+      <w:numFmt w:val="decimal"/>
+      <w:lvlText w:val="%1.%2.%3."/>
+      <w:lvlJc w:val="left"/>
+      <w:pPr>
+        <w:ind w:left="1224" w:hanging="504"/>
+      </w:pPr>
+    </w:lvl>
+    <w:lvl w:ilvl="3">
+      <w:start w:val="1"/>
+      <w:numFmt w:val="decimal"/>
+      <w:lvlText w:val="%1.%2.%3.%4."/>
+      <w:lvlJc w:val="left"/>
+      <w:pPr>
+        <w:ind w:left="1728" w:hanging="648"/>
+      </w:pPr>
+    </w:lvl>
+    <w:lvl w:ilvl="4">
+      <w:start w:val="1"/>
+      <w:numFmt w:val="decimal"/>
+      <w:lvlText w:val="%1.%2.%3.%4.%5."/>
+      <w:lvlJc w:val="left"/>
+      <w:pPr>
+        <w:ind w:left="2232" w:hanging="792"/>
+      </w:pPr>
+    </w:lvl>
+    <w:lvl w:ilvl="5">
+      <w:start w:val="1"/>
+      <w:numFmt w:val="decimal"/>
+      <w:lvlText w:val="%1.%2.%3.%4.%5.%6."/>
+      <w:lvlJc w:val="left"/>
+      <w:pPr>
+        <w:ind w:left="2736" w:hanging="936"/>
+      </w:pPr>
+    </w:lvl>
+    <w:lvl w:ilvl="6">
+      <w:start w:val="1"/>
+      <w:numFmt w:val="decimal"/>
+      <w:lvlText w:val="%1.%2.%3.%4.%5.%6.%7."/>
+      <w:lvlJc w:val="left"/>
+      <w:pPr>
+        <w:ind w:left="3240" w:hanging="1080"/>
+      </w:pPr>
+    </w:lvl>
+    <w:lvl w:ilvl="7">
+      <w:start w:val="1"/>
+      <w:numFmt w:val="decimal"/>
+      <w:lvlText w:val="%1.%2.%3.%4.%5.%6.%7.%8."/>
+      <w:lvlJc w:val="left"/>
+      <w:pPr>
+        <w:ind w:left="3744" w:hanging="1224"/>
+      </w:pPr>
+    </w:lvl>
+    <w:lvl w:ilvl="8">
+      <w:start w:val="1"/>
+      <w:numFmt w:val="decimal"/>
+      <w:lvlText w:val="%1.%2.%3.%4.%5.%6.%7.%8.%9."/>
+      <w:lvlJc w:val="left"/>
+      <w:pPr>
+        <w:ind w:left="4320" w:hanging="1440"/>
+      </w:pPr>
+    </w:lvl>
+  </w:abstractNum>
+  <w:abstractNum w:abstractNumId="1" w15:restartNumberingAfterBreak="0">
+    <w:nsid w:val="683163AB"/>
+    <w:multiLevelType w:val="multilevel"/>
+    <w:tmpl w:val="0409001F"/>
+    <w:lvl w:ilvl="0">
+      <w:start w:val="1"/>
+      <w:numFmt w:val="decimal"/>
+      <w:lvlText w:val="%1."/>
+      <w:lvlJc w:val="left"/>
+      <w:pPr>
+        <w:ind w:left="360" w:hanging="360"/>
+      </w:pPr>
+    </w:lvl>
+    <w:lvl w:ilvl="1">
+      <w:start w:val="1"/>
+      <w:numFmt w:val="decimal"/>
+      <w:lvlText w:val="%1.%2."/>
+      <w:lvlJc w:val="left"/>
+      <w:pPr>
+        <w:ind w:left="792" w:hanging="432"/>
+      </w:pPr>
+    </w:lvl>
+    <w:lvl w:ilvl="2">
+      <w:start w:val="1"/>
+      <w:numFmt w:val="decimal"/>
+      <w:lvlText w:val="%1.%2.%3."/>
+      <w:lvlJc w:val="left"/>
+      <w:pPr>
+        <w:ind w:left="1224" w:hanging="504"/>
+      </w:pPr>
+    </w:lvl>
+    <w:lvl w:ilvl="3">
+      <w:start w:val="1"/>
+      <w:numFmt w:val="decimal"/>
+      <w:lvlText w:val="%1.%2.%3.%4."/>
+      <w:lvlJc w:val="left"/>
+      <w:pPr>
+        <w:ind w:left="1728" w:hanging="648"/>
+      </w:pPr>
+    </w:lvl>
+    <w:lvl w:ilvl="4">
+      <w:start w:val="1"/>
+      <w:numFmt w:val="decimal"/>
+      <w:lvlText w:val="%1.%2.%3.%4.%5."/>
+      <w:lvlJc w:val="left"/>
+      <w:pPr>
+        <w:ind w:left="2232" w:hanging="792"/>
+      </w:pPr>
+    </w:lvl>
+    <w:lvl w:ilvl="5">
+      <w:start w:val="1"/>
+      <w:numFmt w:val="decimal"/>
+      <w:lvlText w:val="%1.%2.%3.%4.%5.%6."/>
+      <w:lvlJc w:val="left"/>
+      <w:pPr>
+        <w:ind w:left="2736" w:hanging="936"/>
+      </w:pPr>
+    </w:lvl>
+    <w:lvl w:ilvl="6">
+      <w:start w:val="1"/>
+      <w:numFmt w:val="decimal"/>
+      <w:lvlText w:val="%1.%2.%3.%4.%5.%6.%7."/>
+      <w:lvlJc w:val="left"/>
+      <w:pPr>
+        <w:ind w:left="3240" w:hanging="1080"/>
+      </w:pPr>
+    </w:lvl>
+    <w:lvl w:ilvl="7">
+      <w:start w:val="1"/>
+      <w:numFmt w:val="decimal"/>
+      <w:lvlText w:val="%1.%2.%3.%4.%5.%6.%7.%8."/>
+      <w:lvlJc w:val="left"/>
+      <w:pPr>
+        <w:ind w:left="3744" w:hanging="1224"/>
+      </w:pPr>
+    </w:lvl>
+    <w:lvl w:ilvl="8">
+      <w:start w:val="1"/>
+      <w:numFmt w:val="decimal"/>
+      <w:lvlText w:val="%1.%2.%3.%4.%5.%6.%7.%8.%9."/>
+      <w:lvlJc w:val="left"/>
+      <w:pPr>
+        <w:ind w:left="4320" w:hanging="1440"/>
+      </w:pPr>
+    </w:lvl>
+  </w:abstractNum>
+  <w:abstractNum w:abstractNumId="2" w15:restartNumberingAfterBreak="0">
     <w:nsid w:val="7EEE3218"/>
     <w:multiLevelType w:val="hybridMultilevel"/>
     <w:tmpl w:val="A0CAEFD6"/>
@@ -125,7 +481,13 @@
     </w:lvl>
   </w:abstractNum>
   <w:num w:numId="1">
+    <w:abstractNumId w:val="2"/>
+  </w:num>
+  <w:num w:numId="2">
     <w:abstractNumId w:val="0"/>
+  </w:num>
+  <w:num w:numId="3">
+    <w:abstractNumId w:val="1"/>
   </w:num>
 </w:numbering>
 </file>
@@ -529,6 +891,32 @@
     <w:name w:val="Normal"/>
     <w:qFormat/>
   </w:style>
+  <w:style w:type="paragraph" w:styleId="Heading1">
+    <w:name w:val="heading 1"/>
+    <w:basedOn w:val="Normal"/>
+    <w:next w:val="Normal"/>
+    <w:link w:val="Heading1Char"/>
+    <w:uiPriority w:val="9"/>
+    <w:qFormat/>
+    <w:rsid w:val="00C840CF"/>
+    <w:pPr>
+      <w:keepNext/>
+      <w:keepLines/>
+      <w:tabs>
+        <w:tab w:val="left" w:pos="2010"/>
+      </w:tabs>
+      <w:spacing w:before="240" w:after="0"/>
+      <w:outlineLvl w:val="0"/>
+    </w:pPr>
+    <w:rPr>
+      <w:rFonts w:ascii="Arial Black" w:eastAsiaTheme="majorEastAsia" w:hAnsi="Arial Black" w:cstheme="majorBidi"/>
+      <w:b/>
+      <w:bCs/>
+      <w:color w:val="2F5496" w:themeColor="accent1" w:themeShade="BF"/>
+      <w:sz w:val="48"/>
+      <w:szCs w:val="48"/>
+    </w:rPr>
+  </w:style>
   <w:style w:type="character" w:default="1" w:styleId="DefaultParagraphFont">
     <w:name w:val="Default Paragraph Font"/>
     <w:uiPriority w:val="1"/>
@@ -566,6 +954,21 @@
       <w:ind w:left="720"/>
       <w:contextualSpacing/>
     </w:pPr>
+  </w:style>
+  <w:style w:type="character" w:customStyle="1" w:styleId="Heading1Char">
+    <w:name w:val="Heading 1 Char"/>
+    <w:basedOn w:val="DefaultParagraphFont"/>
+    <w:link w:val="Heading1"/>
+    <w:uiPriority w:val="9"/>
+    <w:rsid w:val="00C840CF"/>
+    <w:rPr>
+      <w:rFonts w:ascii="Arial Black" w:eastAsiaTheme="majorEastAsia" w:hAnsi="Arial Black" w:cstheme="majorBidi"/>
+      <w:b/>
+      <w:bCs/>
+      <w:color w:val="2F5496" w:themeColor="accent1" w:themeShade="BF"/>
+      <w:sz w:val="48"/>
+      <w:szCs w:val="48"/>
+    </w:rPr>
   </w:style>
 </w:styles>
 </file>

</xml_diff>